<commit_message>
update video,over data persistent
</commit_message>
<xml_diff>
--- a/Chapter10/第十章.docx
+++ b/Chapter10/第十章.docx
@@ -35,7 +35,16 @@
           <w:rFonts w:hint="eastAsia"/>
           <w:lang w:val="en-US" w:eastAsia="zh-CN"/>
         </w:rPr>
-        <w:t>窗口和UIView视图是为iOS应用程序构造用户界面的可视化组件。窗口为内容显示提供背景平台，而UIview视图负责绝大部分的内容描画，并负责响应用户的交互。</w:t>
+        <w:t>窗口和UIView视图</w:t>
+      </w:r>
+      <w:bookmarkStart w:id="0" w:name="_GoBack"/>
+      <w:bookmarkEnd w:id="0"/>
+      <w:r>
+        <w:rPr>
+          <w:rFonts w:hint="eastAsia"/>
+          <w:lang w:val="en-US" w:eastAsia="zh-CN"/>
+        </w:rPr>
+        <w:t>是为iOS应用程序构造用户界面的可视化组件。窗口为内容显示提供背景平台，而UIview视图负责绝大部分的内容描画，并负责响应用户的交互。</w:t>
       </w:r>
     </w:p>
     <w:p>
@@ -52,10 +61,32 @@
           <w:color w:val="FF0000"/>
           <w:lang w:eastAsia="zh-CN"/>
         </w:rPr>
-        <w:t>UIView本身不具有显示功能，具有显示功能是它内部的CALayer类。CALayer负责对内容的绘制，UIView本身更像是一个CALayer的管理器。</w:t>
-      </w:r>
-      <w:bookmarkStart w:id="0" w:name="_GoBack"/>
-      <w:bookmarkEnd w:id="0"/>
+        <w:t>UIView本身不具有显示功能，具有显示功能是它内部的CALayer类</w:t>
+      </w:r>
+      <w:r>
+        <w:rPr>
+          <w:rFonts w:hint="default"/>
+          <w:color w:val="FF0000"/>
+          <w:lang w:eastAsia="zh-CN"/>
+        </w:rPr>
+        <w:t>。</w:t>
+      </w:r>
+      <w:r>
+        <w:rPr>
+          <w:rFonts w:hint="default"/>
+          <w:color w:val="FF0000"/>
+          <w:lang w:eastAsia="zh-CN"/>
+        </w:rPr>
+        <w:t>CALayer负责对内容的绘制，UIView本身更像是一个CALayer的管理器</w:t>
+      </w:r>
+      <w:r>
+        <w:rPr>
+          <w:rFonts w:hint="default" w:ascii="宋体-简" w:hAnsi="宋体-简" w:eastAsia="宋体-简" w:cs="宋体-简"/>
+          <w:color w:val="FF0000"/>
+          <w:lang w:eastAsia="zh-CN"/>
+        </w:rPr>
+        <w:t>。</w:t>
+      </w:r>
     </w:p>
     <w:p>
       <w:pPr>
@@ -2629,10 +2660,10 @@
           <w:rFonts w:hint="default"/>
           <w:b w:val="0"/>
           <w:bCs w:val="0"/>
-          <w:color w:val="FF0000"/>
+          <w:color w:val="auto"/>
           <w:lang w:eastAsia="zh-CN"/>
         </w:rPr>
-        <w:t>在iOS系统中，点的位置是依靠iOS系统的坐标系来确定其位置的，</w:t>
+        <w:t>在iOS系统中，点的位置是依靠iOS系统的坐标系来确定的，</w:t>
       </w:r>
       <w:r>
         <w:rPr>
@@ -5274,7 +5305,7 @@
           <w:color w:val="FF0000"/>
           <w:lang w:eastAsia="zh-CN"/>
         </w:rPr>
-        <w:t>在一个视图中，可以嵌套多个子视图。开发者可以根据自身需求通过多级嵌套来形成复杂的图层结构。</w:t>
+        <w:t>一个视图中可以嵌套多个子视图。开发者可以根据自身需求通过多级嵌套来形成复杂的图层结构。</w:t>
       </w:r>
       <w:r>
         <w:rPr>
@@ -8940,14 +8971,7 @@
           <w:rFonts w:hint="default"/>
           <w:lang w:eastAsia="zh-CN"/>
         </w:rPr>
-        <w:t>创建新项目，模板为iOS中的【Single View App】,创建完成后在ViewControl- -ler.swift中</w:t>
-      </w:r>
-      <w:r>
-        <w:rPr>
-          <w:rFonts w:hint="default"/>
-          <w:lang w:eastAsia="zh-CN"/>
-        </w:rPr>
-        <w:t>编写代码来创建一个视图并定义其属性。</w:t>
+        <w:t>创建新项目，模板为iOS中的【Single View App】,创建完成后在ViewControl- -ler.swift中编写代码来创建一个视图并定义其属性。</w:t>
       </w:r>
     </w:p>
     <w:p>
@@ -11715,7 +11739,21 @@
           <w:rFonts w:hint="default"/>
           <w:lang w:eastAsia="zh-CN"/>
         </w:rPr>
-        <w:t>5.2.1CAlayer边框</w:t>
+        <w:t>5.2.1</w:t>
+      </w:r>
+      <w:r>
+        <w:rPr>
+          <w:rFonts w:hint="default"/>
+          <w:lang w:eastAsia="zh-CN"/>
+        </w:rPr>
+        <w:t xml:space="preserve"> </w:t>
+      </w:r>
+      <w:r>
+        <w:rPr>
+          <w:rFonts w:hint="default"/>
+          <w:lang w:eastAsia="zh-CN"/>
+        </w:rPr>
+        <w:t>CAlayer边框</w:t>
       </w:r>
     </w:p>
     <w:p>
@@ -11732,21 +11770,7 @@
           <w:rFonts w:hint="default"/>
           <w:lang w:eastAsia="zh-CN"/>
         </w:rPr>
-        <w:t>创建新项目，模板为iOS中的【Single View App】,创建完成后在ViewControl- -ler.swift中编写</w:t>
-      </w:r>
-      <w:r>
-        <w:rPr>
-          <w:rFonts w:hint="default"/>
-          <w:lang w:eastAsia="zh-CN"/>
-        </w:rPr>
-        <w:t>以下</w:t>
-      </w:r>
-      <w:r>
-        <w:rPr>
-          <w:rFonts w:hint="default"/>
-          <w:lang w:eastAsia="zh-CN"/>
-        </w:rPr>
-        <w:t>代码。</w:t>
+        <w:t>创建新项目，模板为iOS中的【Single View App】,创建完成后在ViewControl- -ler.swift中编写以下代码。</w:t>
       </w:r>
     </w:p>
     <w:p>
@@ -13379,13 +13403,12 @@
         <w:keepLines w:val="0"/>
         <w:widowControl/>
         <w:numPr>
-          <w:ilvl w:val="0"/>
-          <w:numId w:val="19"/>
+          <w:numId w:val="0"/>
         </w:numPr>
         <w:suppressLineNumbers w:val="0"/>
         <w:shd w:val="clear" w:fill="FFFFFF"/>
         <w:spacing w:before="0" w:beforeAutospacing="0" w:after="0" w:afterAutospacing="0"/>
-        <w:ind w:left="425" w:leftChars="0" w:right="0" w:hanging="425" w:firstLineChars="0"/>
+        <w:ind w:leftChars="0" w:right="0" w:rightChars="0" w:firstLine="420" w:firstLineChars="0"/>
         <w:jc w:val="left"/>
       </w:pPr>
       <w:r>
@@ -13683,7 +13706,7 @@
       <w:r>
         <w:rPr>
           <w:rFonts w:hint="default" w:ascii="Menlo" w:hAnsi="Menlo" w:eastAsia="Menlo" w:cs="Menlo"/>
-          <w:color w:val="3495AF"/>
+          <w:color w:val="auto"/>
           <w:kern w:val="0"/>
           <w:sz w:val="22"/>
           <w:szCs w:val="22"/>
@@ -13694,7 +13717,7 @@
       <w:r>
         <w:rPr>
           <w:rFonts w:hint="default" w:ascii="Menlo" w:hAnsi="Menlo" w:eastAsia="Menlo" w:cs="Menlo"/>
-          <w:color w:val="3495AF"/>
+          <w:color w:val="auto"/>
           <w:kern w:val="0"/>
           <w:sz w:val="22"/>
           <w:szCs w:val="22"/>
@@ -13705,7 +13728,7 @@
       <w:r>
         <w:rPr>
           <w:rFonts w:hint="default" w:ascii="Menlo" w:hAnsi="Menlo" w:eastAsia="Menlo" w:cs="Menlo"/>
-          <w:color w:val="3495AF"/>
+          <w:color w:val="auto"/>
           <w:kern w:val="0"/>
           <w:sz w:val="22"/>
           <w:szCs w:val="22"/>
@@ -13716,13 +13739,35 @@
       <w:r>
         <w:rPr>
           <w:rFonts w:hint="default" w:ascii="Menlo" w:hAnsi="Menlo" w:eastAsia="Menlo" w:cs="Menlo"/>
-          <w:color w:val="3495AF"/>
+          <w:color w:val="auto"/>
           <w:kern w:val="0"/>
           <w:sz w:val="22"/>
           <w:szCs w:val="22"/>
           <w:lang w:eastAsia="zh-CN" w:bidi="ar"/>
         </w:rPr>
-        <w:t>的值为150，大于宽的一半，效果如图所示。</w:t>
+        <w:t>的值为150，大于</w:t>
+      </w:r>
+      <w:r>
+        <w:rPr>
+          <w:rFonts w:hint="default" w:ascii="Menlo" w:hAnsi="Menlo" w:eastAsia="Menlo" w:cs="Menlo"/>
+          <w:color w:val="auto"/>
+          <w:kern w:val="0"/>
+          <w:sz w:val="22"/>
+          <w:szCs w:val="22"/>
+          <w:lang w:eastAsia="zh-CN" w:bidi="ar"/>
+        </w:rPr>
+        <w:t>正方形</w:t>
+      </w:r>
+      <w:r>
+        <w:rPr>
+          <w:rFonts w:hint="default" w:ascii="Menlo" w:hAnsi="Menlo" w:eastAsia="Menlo" w:cs="Menlo"/>
+          <w:color w:val="auto"/>
+          <w:kern w:val="0"/>
+          <w:sz w:val="22"/>
+          <w:szCs w:val="22"/>
+          <w:lang w:eastAsia="zh-CN" w:bidi="ar"/>
+        </w:rPr>
+        <w:t>宽的一半，效果如图所示。</w:t>
       </w:r>
     </w:p>
     <w:sectPr>
@@ -14476,7 +14521,7 @@
       <w:jc w:val="both"/>
     </w:pPr>
     <w:rPr>
-      <w:rFonts w:ascii="Consolas" w:hAnsi="Consolas" w:eastAsia="宋体" w:cs="Consolas"/>
+      <w:rFonts w:ascii="Consolas" w:hAnsi="Consolas" w:eastAsia="宋体-简" w:cs="Consolas"/>
       <w:kern w:val="2"/>
       <w:sz w:val="21"/>
       <w:szCs w:val="24"/>

</xml_diff>